<commit_message>
added mongoDB along with MySQL in P4a
</commit_message>
<xml_diff>
--- a/P4a-SpringBoot-Kafka-Producer-MySQL/Documents/MySQLProcuderMongoDBConsumer v1.0.docx
+++ b/P4a-SpringBoot-Kafka-Producer-MySQL/Documents/MySQLProcuderMongoDBConsumer v1.0.docx
@@ -25,6 +25,16 @@
       </w:r>
     </w:p>
     <w:p/>
+    <w:p>
+      <w:r>
+        <w:t>Note: for P4a it will have both MySQL and MongoDB.</w:t>
+      </w:r>
+      <w:r>
+        <w:t xml:space="preserve"> MongoDB only for read operation.</w:t>
+      </w:r>
+      <w:bookmarkStart w:id="0" w:name="_GoBack"/>
+      <w:bookmarkEnd w:id="0"/>
+    </w:p>
     <w:p/>
     <w:p>
       <w:r>
@@ -408,10 +418,7 @@
       </w:r>
     </w:p>
     <w:p/>
-    <w:p>
-      <w:bookmarkStart w:id="0" w:name="_GoBack"/>
-      <w:bookmarkEnd w:id="0"/>
-    </w:p>
+    <w:p/>
     <w:sectPr>
       <w:pgSz w:w="11906" w:h="16838"/>
       <w:pgMar w:top="720" w:right="720" w:bottom="720" w:left="720" w:header="708" w:footer="708" w:gutter="0"/>

</xml_diff>